<commit_message>
[DEV-3.1] Update observer pattern writeup
</commit_message>
<xml_diff>
--- a/Design/Design_Writeup.docx
+++ b/Design/Design_Writeup.docx
@@ -78,7 +78,6 @@
           <w:lang w:val="en-US"/>
         </w:rPr>
       </w:pPr>
-      <w:proofErr w:type="spellStart"/>
       <w:r>
         <w:rPr>
           <w:sz w:val="90"/>
@@ -87,7 +86,6 @@
         </w:rPr>
         <w:t>Bamboogled</w:t>
       </w:r>
-      <w:proofErr w:type="spellEnd"/>
     </w:p>
     <w:p>
       <w:pPr>
@@ -145,18 +143,8 @@
           <w:szCs w:val="90"/>
           <w:lang w:val="en-US"/>
         </w:rPr>
-        <w:t>Al-</w:t>
-      </w:r>
-      <w:proofErr w:type="spellStart"/>
-      <w:r>
-        <w:rPr>
-          <w:sz w:val="90"/>
-          <w:szCs w:val="90"/>
-          <w:lang w:val="en-US"/>
-        </w:rPr>
-        <w:t>Dhalaan</w:t>
-      </w:r>
-      <w:proofErr w:type="spellEnd"/>
+        <w:t>Al-Dhalaan</w:t>
+      </w:r>
     </w:p>
     <w:p>
       <w:pPr>
@@ -176,18 +164,8 @@
           <w:lang w:val="en-US"/>
         </w:rPr>
         <w:lastRenderedPageBreak/>
-        <w:t xml:space="preserve">Kevin John </w:t>
-      </w:r>
-      <w:proofErr w:type="spellStart"/>
-      <w:r>
-        <w:rPr>
-          <w:sz w:val="90"/>
-          <w:szCs w:val="90"/>
-          <w:lang w:val="en-US"/>
-        </w:rPr>
-        <w:t>Thevara</w:t>
-      </w:r>
-      <w:proofErr w:type="spellEnd"/>
+        <w:t>Kevin John Thevara</w:t>
+      </w:r>
       <w:r>
         <w:rPr>
           <w:lang w:val="en-US"/>
@@ -220,21 +198,7 @@
         <w:rPr>
           <w:lang w:val="en-US"/>
         </w:rPr>
-        <w:t xml:space="preserve">Boggle is a game that </w:t>
-      </w:r>
-      <w:proofErr w:type="gramStart"/>
-      <w:r>
-        <w:rPr>
-          <w:lang w:val="en-US"/>
-        </w:rPr>
-        <w:t>dates back to</w:t>
-      </w:r>
-      <w:proofErr w:type="gramEnd"/>
-      <w:r>
-        <w:rPr>
-          <w:lang w:val="en-US"/>
-        </w:rPr>
-        <w:t xml:space="preserve"> the 1970s. Back then, it was much easier to play similar games on a physical board, but nowadays the trend has been to play such games digitally, such as on a computer or smartphone. However, </w:t>
+        <w:t xml:space="preserve">Boggle is a game that dates back to the 1970s. Back then, it was much easier to play similar games on a physical board, but nowadays the trend has been to play such games digitally, such as on a computer or smartphone. However, </w:t>
       </w:r>
       <w:r>
         <w:rPr>
@@ -510,21 +474,7 @@
               <w:rPr>
                 <w:lang w:val="en-US"/>
               </w:rPr>
-              <w:t xml:space="preserve">As a developer doing a code review on another team member’s work, I want to first check that the code compiles, without compiling it on my machine. I also shouldn’t be allowed to </w:t>
-            </w:r>
-            <w:proofErr w:type="gramStart"/>
-            <w:r>
-              <w:rPr>
-                <w:lang w:val="en-US"/>
-              </w:rPr>
-              <w:t>merge</w:t>
-            </w:r>
-            <w:proofErr w:type="gramEnd"/>
-            <w:r>
-              <w:rPr>
-                <w:lang w:val="en-US"/>
-              </w:rPr>
-              <w:t xml:space="preserve"> a branch where the code on it fails any tests. </w:t>
+              <w:t xml:space="preserve">As a developer doing a code review on another team member’s work, I want to first check that the code compiles, without compiling it on my machine. I also shouldn’t be allowed to merge a branch where the code on it fails any tests. </w:t>
             </w:r>
           </w:p>
         </w:tc>
@@ -542,35 +492,7 @@
               <w:rPr>
                 <w:lang w:val="en-US"/>
               </w:rPr>
-              <w:t xml:space="preserve">Use Maven and a CI platform like </w:t>
-            </w:r>
-            <w:proofErr w:type="spellStart"/>
-            <w:r>
-              <w:rPr>
-                <w:lang w:val="en-US"/>
-              </w:rPr>
-              <w:t>CircleCi</w:t>
-            </w:r>
-            <w:proofErr w:type="spellEnd"/>
-            <w:r>
-              <w:rPr>
-                <w:lang w:val="en-US"/>
-              </w:rPr>
-              <w:t xml:space="preserve"> or </w:t>
-            </w:r>
-            <w:proofErr w:type="spellStart"/>
-            <w:r>
-              <w:rPr>
-                <w:lang w:val="en-US"/>
-              </w:rPr>
-              <w:t>TravisCi</w:t>
-            </w:r>
-            <w:proofErr w:type="spellEnd"/>
-            <w:r>
-              <w:rPr>
-                <w:lang w:val="en-US"/>
-              </w:rPr>
-              <w:t xml:space="preserve"> to implement this. </w:t>
+              <w:t xml:space="preserve">Use Maven and a CI platform like CircleCi or TravisCi to implement this. </w:t>
             </w:r>
           </w:p>
         </w:tc>
@@ -690,21 +612,7 @@
               <w:rPr>
                 <w:lang w:val="en-US"/>
               </w:rPr>
-              <w:t xml:space="preserve">As a frontend developer working on the view, I want to be able to reference and call methods of the model in my classes, </w:t>
-            </w:r>
-            <w:proofErr w:type="gramStart"/>
-            <w:r>
-              <w:rPr>
-                <w:lang w:val="en-US"/>
-              </w:rPr>
-              <w:t>regardless</w:t>
-            </w:r>
-            <w:proofErr w:type="gramEnd"/>
-            <w:r>
-              <w:rPr>
-                <w:lang w:val="en-US"/>
-              </w:rPr>
-              <w:t xml:space="preserve"> if it has been implemented or not. </w:t>
+              <w:t xml:space="preserve">As a frontend developer working on the view, I want to be able to reference and call methods of the model in my classes, regardless if it has been implemented or not. </w:t>
             </w:r>
           </w:p>
         </w:tc>
@@ -722,21 +630,7 @@
               <w:rPr>
                 <w:lang w:val="en-US"/>
               </w:rPr>
-              <w:t xml:space="preserve">Create an interface </w:t>
-            </w:r>
-            <w:proofErr w:type="spellStart"/>
-            <w:r>
-              <w:rPr>
-                <w:lang w:val="en-US"/>
-              </w:rPr>
-              <w:t>IBoggleModel</w:t>
-            </w:r>
-            <w:proofErr w:type="spellEnd"/>
-            <w:r>
-              <w:rPr>
-                <w:lang w:val="en-US"/>
-              </w:rPr>
-              <w:t>. This will have methods to start a new game, end a game, get and add to the current word, submit the current word, etc.</w:t>
+              <w:t>Create an interface IBoggleModel. This will have methods to start a new game, end a game, get and add to the current word, submit the current word, etc.</w:t>
             </w:r>
           </w:p>
         </w:tc>
@@ -844,21 +738,7 @@
               <w:rPr>
                 <w:lang w:val="en-US"/>
               </w:rPr>
-              <w:t>, Sultan (</w:t>
-            </w:r>
-            <w:proofErr w:type="gramStart"/>
-            <w:r>
-              <w:rPr>
-                <w:lang w:val="en-US"/>
-              </w:rPr>
-              <w:t>actually implemented</w:t>
-            </w:r>
-            <w:proofErr w:type="gramEnd"/>
-            <w:r>
-              <w:rPr>
-                <w:lang w:val="en-US"/>
-              </w:rPr>
-              <w:t xml:space="preserve"> by Hassan)</w:t>
+              <w:t>, Sultan (actually implemented by Hassan)</w:t>
             </w:r>
           </w:p>
         </w:tc>
@@ -894,35 +774,7 @@
               <w:rPr>
                 <w:lang w:val="en-US"/>
               </w:rPr>
-              <w:t xml:space="preserve">-Implement all methods in the </w:t>
-            </w:r>
-            <w:proofErr w:type="spellStart"/>
-            <w:r>
-              <w:rPr>
-                <w:lang w:val="en-US"/>
-              </w:rPr>
-              <w:t>IBoggleModel</w:t>
-            </w:r>
-            <w:proofErr w:type="spellEnd"/>
-            <w:r>
-              <w:rPr>
-                <w:lang w:val="en-US"/>
-              </w:rPr>
-              <w:t xml:space="preserve"> interface in a concrete </w:t>
-            </w:r>
-            <w:proofErr w:type="spellStart"/>
-            <w:r>
-              <w:rPr>
-                <w:lang w:val="en-US"/>
-              </w:rPr>
-              <w:t>BoggleModel</w:t>
-            </w:r>
-            <w:proofErr w:type="spellEnd"/>
-            <w:r>
-              <w:rPr>
-                <w:lang w:val="en-US"/>
-              </w:rPr>
-              <w:t xml:space="preserve"> class. </w:t>
+              <w:t xml:space="preserve">-Implement all methods in the IBoggleModel interface in a concrete BoggleModel class. </w:t>
             </w:r>
           </w:p>
           <w:p>
@@ -1062,21 +914,7 @@
               <w:rPr>
                 <w:lang w:val="en-US"/>
               </w:rPr>
-              <w:t xml:space="preserve">As a developer working on the </w:t>
-            </w:r>
-            <w:proofErr w:type="spellStart"/>
-            <w:r>
-              <w:rPr>
-                <w:lang w:val="en-US"/>
-              </w:rPr>
-              <w:t>BoggleModel</w:t>
-            </w:r>
-            <w:proofErr w:type="spellEnd"/>
-            <w:r>
-              <w:rPr>
-                <w:lang w:val="en-US"/>
-              </w:rPr>
-              <w:t xml:space="preserve">, I want to have a high-quality test suite to run tests against my code so that I can make sure it is correct. </w:t>
+              <w:t xml:space="preserve">As a developer working on the BoggleModel, I want to have a high-quality test suite to run tests against my code so that I can make sure it is correct. </w:t>
             </w:r>
           </w:p>
         </w:tc>
@@ -1094,21 +932,7 @@
               <w:rPr>
                 <w:lang w:val="en-US"/>
               </w:rPr>
-              <w:t xml:space="preserve">Create tests for algorithms and operations in the </w:t>
-            </w:r>
-            <w:proofErr w:type="spellStart"/>
-            <w:r>
-              <w:rPr>
-                <w:lang w:val="en-US"/>
-              </w:rPr>
-              <w:t>BoggleModel</w:t>
-            </w:r>
-            <w:proofErr w:type="spellEnd"/>
-            <w:r>
-              <w:rPr>
-                <w:lang w:val="en-US"/>
-              </w:rPr>
-              <w:t xml:space="preserve">. </w:t>
+              <w:t xml:space="preserve">Create tests for algorithms and operations in the BoggleModel. </w:t>
             </w:r>
           </w:p>
         </w:tc>
@@ -1283,21 +1107,7 @@
               <w:rPr>
                 <w:lang w:val="en-US"/>
               </w:rPr>
-              <w:t xml:space="preserve">Create a </w:t>
-            </w:r>
-            <w:proofErr w:type="spellStart"/>
-            <w:r>
-              <w:rPr>
-                <w:lang w:val="en-US"/>
-              </w:rPr>
-              <w:t>TextBased</w:t>
-            </w:r>
-            <w:proofErr w:type="spellEnd"/>
-            <w:r>
-              <w:rPr>
-                <w:lang w:val="en-US"/>
-              </w:rPr>
-              <w:t xml:space="preserve"> view that accepts character-by-character input instead of whole words. This should update the board to reflect the current path the user has selected after every character input. </w:t>
+              <w:t xml:space="preserve">Create a TextBased view that accepts character-by-character input instead of whole words. This should update the board to reflect the current path the user has selected after every character input. </w:t>
             </w:r>
           </w:p>
           <w:p>
@@ -1508,156 +1318,72 @@
               <w:rPr>
                 <w:lang w:val="en-US"/>
               </w:rPr>
+              <w:t>-The WelcomeView, which is like a home page for the game.</w:t>
+            </w:r>
+          </w:p>
+          <w:p>
+            <w:pPr>
+              <w:rPr>
+                <w:lang w:val="en-US"/>
+              </w:rPr>
+            </w:pPr>
+            <w:r>
+              <w:rPr>
+                <w:lang w:val="en-US"/>
+              </w:rPr>
               <w:t xml:space="preserve">-The </w:t>
             </w:r>
-            <w:proofErr w:type="spellStart"/>
-            <w:r>
-              <w:rPr>
-                <w:lang w:val="en-US"/>
-              </w:rPr>
-              <w:t>WelcomeView</w:t>
-            </w:r>
-            <w:proofErr w:type="spellEnd"/>
-            <w:r>
-              <w:rPr>
-                <w:lang w:val="en-US"/>
-              </w:rPr>
-              <w:t>, which is like a home page for the game.</w:t>
-            </w:r>
-          </w:p>
-          <w:p>
-            <w:pPr>
-              <w:rPr>
-                <w:lang w:val="en-US"/>
-              </w:rPr>
-            </w:pPr>
-            <w:r>
-              <w:rPr>
-                <w:lang w:val="en-US"/>
-              </w:rPr>
-              <w:t xml:space="preserve">-The </w:t>
-            </w:r>
-          </w:p>
-          <w:p>
-            <w:pPr>
-              <w:rPr>
-                <w:lang w:val="en-US"/>
-              </w:rPr>
-            </w:pPr>
-            <w:r>
-              <w:rPr>
-                <w:lang w:val="en-US"/>
-              </w:rPr>
-              <w:t>-</w:t>
-            </w:r>
-            <w:proofErr w:type="spellStart"/>
-            <w:r>
-              <w:rPr>
-                <w:lang w:val="en-US"/>
-              </w:rPr>
-              <w:t>InstructionsView</w:t>
-            </w:r>
-            <w:proofErr w:type="spellEnd"/>
-            <w:r>
-              <w:rPr>
-                <w:lang w:val="en-US"/>
-              </w:rPr>
-              <w:t>, which is a page containing instructions on how to play the game</w:t>
-            </w:r>
-          </w:p>
-          <w:p>
-            <w:pPr>
-              <w:rPr>
-                <w:lang w:val="en-US"/>
-              </w:rPr>
-            </w:pPr>
-            <w:r>
-              <w:rPr>
-                <w:lang w:val="en-US"/>
-              </w:rPr>
-              <w:t>-</w:t>
-            </w:r>
-            <w:proofErr w:type="spellStart"/>
-            <w:r>
-              <w:rPr>
-                <w:lang w:val="en-US"/>
-              </w:rPr>
-              <w:t>PlayerInitView</w:t>
-            </w:r>
-            <w:proofErr w:type="spellEnd"/>
-            <w:r>
-              <w:rPr>
-                <w:lang w:val="en-US"/>
-              </w:rPr>
-              <w:t xml:space="preserve">, which is a page where the user configures the board size and inputs player names. </w:t>
-            </w:r>
-          </w:p>
-          <w:p>
-            <w:pPr>
-              <w:rPr>
-                <w:lang w:val="en-US"/>
-              </w:rPr>
-            </w:pPr>
-            <w:r>
-              <w:rPr>
-                <w:lang w:val="en-US"/>
-              </w:rPr>
-              <w:t xml:space="preserve">-4x4 and 5x5 </w:t>
-            </w:r>
-            <w:proofErr w:type="spellStart"/>
-            <w:r>
-              <w:rPr>
-                <w:lang w:val="en-US"/>
-              </w:rPr>
-              <w:t>BoardView</w:t>
-            </w:r>
-            <w:proofErr w:type="spellEnd"/>
-            <w:r>
-              <w:rPr>
-                <w:lang w:val="en-US"/>
-              </w:rPr>
-              <w:t>. This is the main game page, where the user selects words and increases their score.</w:t>
-            </w:r>
-          </w:p>
-          <w:p>
-            <w:pPr>
-              <w:rPr>
-                <w:lang w:val="en-US"/>
-              </w:rPr>
-            </w:pPr>
-            <w:r>
-              <w:rPr>
-                <w:lang w:val="en-US"/>
-              </w:rPr>
-              <w:t>-</w:t>
-            </w:r>
-            <w:proofErr w:type="spellStart"/>
-            <w:r>
-              <w:rPr>
-                <w:lang w:val="en-US"/>
-              </w:rPr>
-              <w:t>EndGameView</w:t>
-            </w:r>
-            <w:proofErr w:type="spellEnd"/>
-            <w:r>
-              <w:rPr>
-                <w:lang w:val="en-US"/>
-              </w:rPr>
-              <w:t xml:space="preserve">, where the winner’s name is </w:t>
-            </w:r>
-            <w:proofErr w:type="gramStart"/>
-            <w:r>
-              <w:rPr>
-                <w:lang w:val="en-US"/>
-              </w:rPr>
-              <w:t>displayed</w:t>
-            </w:r>
-            <w:proofErr w:type="gramEnd"/>
-            <w:r>
-              <w:rPr>
-                <w:lang w:val="en-US"/>
-              </w:rPr>
-              <w:t xml:space="preserve"> and the user can opt to play again.</w:t>
+          </w:p>
+          <w:p>
+            <w:pPr>
+              <w:rPr>
+                <w:lang w:val="en-US"/>
+              </w:rPr>
+            </w:pPr>
+            <w:r>
+              <w:rPr>
+                <w:lang w:val="en-US"/>
+              </w:rPr>
+              <w:t>-InstructionsView, which is a page containing instructions on how to play the game</w:t>
+            </w:r>
+          </w:p>
+          <w:p>
+            <w:pPr>
+              <w:rPr>
+                <w:lang w:val="en-US"/>
+              </w:rPr>
+            </w:pPr>
+            <w:r>
+              <w:rPr>
+                <w:lang w:val="en-US"/>
+              </w:rPr>
+              <w:t xml:space="preserve">-PlayerInitView, which is a page where the user configures the board size and inputs player names. </w:t>
+            </w:r>
+          </w:p>
+          <w:p>
+            <w:pPr>
+              <w:rPr>
+                <w:lang w:val="en-US"/>
+              </w:rPr>
+            </w:pPr>
+            <w:r>
+              <w:rPr>
+                <w:lang w:val="en-US"/>
+              </w:rPr>
+              <w:t>-4x4 and 5x5 BoardView. This is the main game page, where the user selects words and increases their score.</w:t>
+            </w:r>
+          </w:p>
+          <w:p>
+            <w:pPr>
+              <w:rPr>
+                <w:lang w:val="en-US"/>
+              </w:rPr>
+            </w:pPr>
+            <w:r>
+              <w:rPr>
+                <w:lang w:val="en-US"/>
+              </w:rPr>
+              <w:t>-EndGameView, where the winner’s name is displayed and the user can opt to play again.</w:t>
             </w:r>
           </w:p>
           <w:p>
@@ -1791,21 +1517,7 @@
               <w:rPr>
                 <w:lang w:val="en-US"/>
               </w:rPr>
-              <w:t xml:space="preserve">As a visually impaired </w:t>
-            </w:r>
-            <w:proofErr w:type="spellStart"/>
-            <w:r>
-              <w:rPr>
-                <w:lang w:val="en-US"/>
-              </w:rPr>
-              <w:t>Bamboggled</w:t>
-            </w:r>
-            <w:proofErr w:type="spellEnd"/>
-            <w:r>
-              <w:rPr>
-                <w:lang w:val="en-US"/>
-              </w:rPr>
-              <w:t xml:space="preserve"> player, I want the screen to read out my next possible moves after I select a letter. </w:t>
+              <w:t xml:space="preserve">As a visually impaired Bamboggled player, I want the screen to read out my next possible moves after I select a letter. </w:t>
             </w:r>
           </w:p>
         </w:tc>
@@ -2028,34 +1740,13 @@
               <w:rPr>
                 <w:lang w:val="en-US"/>
               </w:rPr>
-              <w:t xml:space="preserve">Create </w:t>
-            </w:r>
-            <w:proofErr w:type="gramStart"/>
-            <w:r>
-              <w:rPr>
-                <w:lang w:val="en-US"/>
-              </w:rPr>
-              <w:t>button</w:t>
-            </w:r>
-            <w:proofErr w:type="gramEnd"/>
-            <w:r>
-              <w:rPr>
-                <w:lang w:val="en-US"/>
-              </w:rPr>
-              <w:t xml:space="preserve"> or shortcut that activates </w:t>
-            </w:r>
-            <w:r>
-              <w:rPr>
-                <w:lang w:val="en-US"/>
-              </w:rPr>
-              <w:t xml:space="preserve">visually </w:t>
-            </w:r>
-            <w:proofErr w:type="gramStart"/>
-            <w:r>
-              <w:rPr>
-                <w:lang w:val="en-US"/>
-              </w:rPr>
-              <w:t>impaired</w:t>
+              <w:t xml:space="preserve">Create button or shortcut that activates </w:t>
+            </w:r>
+            <w:r>
+              <w:rPr>
+                <w:lang w:val="en-US"/>
+              </w:rPr>
+              <w:t>visually impaired</w:t>
             </w:r>
             <w:r>
               <w:rPr>
@@ -2063,7 +1754,6 @@
               </w:rPr>
               <w:t>-mode</w:t>
             </w:r>
-            <w:proofErr w:type="gramEnd"/>
             <w:r>
               <w:rPr>
                 <w:lang w:val="en-US"/>
@@ -2427,21 +2117,7 @@
               <w:rPr>
                 <w:lang w:val="en-US"/>
               </w:rPr>
-              <w:t>Hassan, Mustafa (</w:t>
-            </w:r>
-            <w:proofErr w:type="gramStart"/>
-            <w:r>
-              <w:rPr>
-                <w:lang w:val="en-US"/>
-              </w:rPr>
-              <w:t>actually implemented</w:t>
-            </w:r>
-            <w:proofErr w:type="gramEnd"/>
-            <w:r>
-              <w:rPr>
-                <w:lang w:val="en-US"/>
-              </w:rPr>
-              <w:t xml:space="preserve"> by Hassan). </w:t>
+              <w:t xml:space="preserve">Hassan, Mustafa (actually implemented by Hassan). </w:t>
             </w:r>
           </w:p>
         </w:tc>
@@ -2894,6 +2570,7 @@
         <w:rPr>
           <w:b/>
           <w:bCs/>
+          <w:noProof/>
           <w:lang w:val="en-US"/>
         </w:rPr>
         <w:drawing>
@@ -2983,14 +2660,12 @@
         </w:rPr>
         <w:t xml:space="preserve">The </w:t>
       </w:r>
-      <w:proofErr w:type="spellStart"/>
       <w:r>
         <w:rPr>
           <w:lang w:val="en-US"/>
         </w:rPr>
         <w:t>BoggleModel</w:t>
       </w:r>
-      <w:proofErr w:type="spellEnd"/>
       <w:r>
         <w:rPr>
           <w:lang w:val="en-US"/>
@@ -3019,35 +2694,7 @@
         <w:rPr>
           <w:lang w:val="en-US"/>
         </w:rPr>
-        <w:t xml:space="preserve">The </w:t>
-      </w:r>
-      <w:proofErr w:type="spellStart"/>
-      <w:r>
-        <w:rPr>
-          <w:lang w:val="en-US"/>
-        </w:rPr>
-        <w:t>ModelSnapshot</w:t>
-      </w:r>
-      <w:proofErr w:type="spellEnd"/>
-      <w:r>
-        <w:rPr>
-          <w:lang w:val="en-US"/>
-        </w:rPr>
-        <w:t xml:space="preserve"> class, which saves the state of the </w:t>
-      </w:r>
-      <w:proofErr w:type="spellStart"/>
-      <w:r>
-        <w:rPr>
-          <w:lang w:val="en-US"/>
-        </w:rPr>
-        <w:t>BoggleModel</w:t>
-      </w:r>
-      <w:proofErr w:type="spellEnd"/>
-      <w:r>
-        <w:rPr>
-          <w:lang w:val="en-US"/>
-        </w:rPr>
-        <w:t xml:space="preserve"> at a particular moment in time.</w:t>
+        <w:t>The ModelSnapshot class, which saves the state of the BoggleModel at a particular moment in time.</w:t>
       </w:r>
     </w:p>
     <w:p>
@@ -3071,21 +2718,7 @@
         <w:rPr>
           <w:lang w:val="en-US"/>
         </w:rPr>
-        <w:t>stack (</w:t>
-      </w:r>
-      <w:proofErr w:type="spellStart"/>
-      <w:r>
-        <w:rPr>
-          <w:lang w:val="en-US"/>
-        </w:rPr>
-        <w:t>ModelHistory</w:t>
-      </w:r>
-      <w:proofErr w:type="spellEnd"/>
-      <w:r>
-        <w:rPr>
-          <w:lang w:val="en-US"/>
-        </w:rPr>
-        <w:t>).</w:t>
+        <w:t>stack (ModelHistory).</w:t>
       </w:r>
       <w:r>
         <w:rPr>
@@ -3093,28 +2726,24 @@
         </w:rPr>
         <w:t xml:space="preserve"> This holds Memento (</w:t>
       </w:r>
-      <w:proofErr w:type="spellStart"/>
       <w:r>
         <w:rPr>
           <w:lang w:val="en-US"/>
         </w:rPr>
         <w:t>ModelSnapshot</w:t>
       </w:r>
-      <w:proofErr w:type="spellEnd"/>
       <w:r>
         <w:rPr>
           <w:lang w:val="en-US"/>
         </w:rPr>
         <w:t xml:space="preserve">) objects in case the user needs to undo one of their actions, in which case the latest </w:t>
       </w:r>
-      <w:proofErr w:type="spellStart"/>
       <w:r>
         <w:rPr>
           <w:lang w:val="en-US"/>
         </w:rPr>
         <w:t>ModelSnapshot</w:t>
       </w:r>
-      <w:proofErr w:type="spellEnd"/>
       <w:r>
         <w:rPr>
           <w:lang w:val="en-US"/>
@@ -3125,93 +2754,39 @@
         <w:rPr>
           <w:lang w:val="en-US"/>
         </w:rPr>
-        <w:t xml:space="preserve">is restored by the </w:t>
-      </w:r>
-      <w:proofErr w:type="spellStart"/>
-      <w:r>
-        <w:rPr>
-          <w:lang w:val="en-US"/>
-        </w:rPr>
-        <w:t>BoggleModel</w:t>
-      </w:r>
-      <w:proofErr w:type="spellEnd"/>
-      <w:r>
-        <w:rPr>
-          <w:lang w:val="en-US"/>
-        </w:rPr>
-        <w:t xml:space="preserve">. </w:t>
-      </w:r>
-    </w:p>
-    <w:p>
-      <w:pPr>
-        <w:rPr>
-          <w:lang w:val="en-US"/>
-        </w:rPr>
-      </w:pPr>
-      <w:r>
-        <w:rPr>
-          <w:lang w:val="en-US"/>
-        </w:rPr>
-        <w:t xml:space="preserve">Whenever the user selects a new letter for their word, </w:t>
-      </w:r>
-      <w:proofErr w:type="gramStart"/>
-      <w:r>
-        <w:rPr>
-          <w:lang w:val="en-US"/>
-        </w:rPr>
-        <w:t xml:space="preserve">the </w:t>
-      </w:r>
-      <w:proofErr w:type="spellStart"/>
-      <w:r>
-        <w:rPr>
-          <w:lang w:val="en-US"/>
-        </w:rPr>
-        <w:t>an</w:t>
-      </w:r>
-      <w:proofErr w:type="spellEnd"/>
-      <w:proofErr w:type="gramEnd"/>
-      <w:r>
-        <w:rPr>
-          <w:lang w:val="en-US"/>
-        </w:rPr>
-        <w:t xml:space="preserve"> event handler will instruct the </w:t>
-      </w:r>
-      <w:proofErr w:type="spellStart"/>
-      <w:r>
-        <w:rPr>
-          <w:lang w:val="en-US"/>
-        </w:rPr>
-        <w:t>BoggleModel</w:t>
-      </w:r>
-      <w:proofErr w:type="spellEnd"/>
-      <w:r>
-        <w:rPr>
-          <w:lang w:val="en-US"/>
-        </w:rPr>
-        <w:t xml:space="preserve"> to add that letter to the current word. The </w:t>
-      </w:r>
-      <w:proofErr w:type="spellStart"/>
-      <w:r>
-        <w:rPr>
-          <w:lang w:val="en-US"/>
-        </w:rPr>
-        <w:t>BoggleModel</w:t>
-      </w:r>
-      <w:proofErr w:type="spellEnd"/>
+        <w:t xml:space="preserve">is restored by the BoggleModel. </w:t>
+      </w:r>
+    </w:p>
+    <w:p>
+      <w:pPr>
+        <w:rPr>
+          <w:lang w:val="en-US"/>
+        </w:rPr>
+      </w:pPr>
+      <w:r>
+        <w:rPr>
+          <w:lang w:val="en-US"/>
+        </w:rPr>
+        <w:t xml:space="preserve">Whenever the user selects a new letter for their word, the </w:t>
+      </w:r>
+      <w:r>
+        <w:rPr>
+          <w:lang w:val="en-US"/>
+        </w:rPr>
+        <w:t>an event handler will instruct the BoggleModel to add that letter to the current word. The BoggleModel</w:t>
+      </w:r>
       <w:r>
         <w:rPr>
           <w:lang w:val="en-US"/>
         </w:rPr>
         <w:t xml:space="preserve"> will create a </w:t>
       </w:r>
-      <w:proofErr w:type="spellStart"/>
       <w:r>
         <w:rPr>
           <w:lang w:val="en-US"/>
         </w:rPr>
         <w:t>ModelSnapshot</w:t>
       </w:r>
-      <w:proofErr w:type="spellEnd"/>
       <w:r>
         <w:rPr>
           <w:lang w:val="en-US"/>
@@ -3222,16 +2797,8 @@
         <w:rPr>
           <w:lang w:val="en-US"/>
         </w:rPr>
-        <w:t xml:space="preserve"> </w:t>
-      </w:r>
-      <w:proofErr w:type="spellStart"/>
-      <w:r>
-        <w:rPr>
-          <w:lang w:val="en-US"/>
-        </w:rPr>
-        <w:t>ModelHistory</w:t>
-      </w:r>
-      <w:proofErr w:type="spellEnd"/>
+        <w:t xml:space="preserve"> ModelHistory</w:t>
+      </w:r>
       <w:r>
         <w:rPr>
           <w:lang w:val="en-US"/>
@@ -3242,21 +2809,7 @@
         <w:rPr>
           <w:lang w:val="en-US"/>
         </w:rPr>
-        <w:t xml:space="preserve"> event handler will instruct the </w:t>
-      </w:r>
-      <w:proofErr w:type="spellStart"/>
-      <w:r>
-        <w:rPr>
-          <w:lang w:val="en-US"/>
-        </w:rPr>
-        <w:t>BoggleModel</w:t>
-      </w:r>
-      <w:proofErr w:type="spellEnd"/>
-      <w:r>
-        <w:rPr>
-          <w:lang w:val="en-US"/>
-        </w:rPr>
-        <w:t xml:space="preserve"> to restore its previous state, and it will do this by </w:t>
+        <w:t xml:space="preserve"> event handler will instruct the BoggleModel to restore its previous state, and it will do this by </w:t>
       </w:r>
       <w:r>
         <w:rPr>
@@ -3276,75 +2829,11 @@
         </w:rPr>
         <w:t xml:space="preserve"> the most recent </w:t>
       </w:r>
-      <w:proofErr w:type="spellStart"/>
-      <w:r>
-        <w:rPr>
-          <w:lang w:val="en-US"/>
-        </w:rPr>
-        <w:t>ModelSnapshot</w:t>
-      </w:r>
-      <w:proofErr w:type="spellEnd"/>
-      <w:r>
-        <w:rPr>
-          <w:lang w:val="en-US"/>
-        </w:rPr>
-        <w:t xml:space="preserve"> </w:t>
-      </w:r>
-      <w:proofErr w:type="gramStart"/>
-      <w:r>
-        <w:rPr>
-          <w:lang w:val="en-US"/>
-        </w:rPr>
-        <w:t>off of</w:t>
-      </w:r>
-      <w:proofErr w:type="gramEnd"/>
-      <w:r>
-        <w:rPr>
-          <w:lang w:val="en-US"/>
-        </w:rPr>
-        <w:t xml:space="preserve"> </w:t>
-      </w:r>
-      <w:proofErr w:type="spellStart"/>
-      <w:r>
-        <w:rPr>
-          <w:lang w:val="en-US"/>
-        </w:rPr>
-        <w:t>ModelHistory</w:t>
-      </w:r>
-      <w:proofErr w:type="spellEnd"/>
-      <w:r>
-        <w:rPr>
-          <w:lang w:val="en-US"/>
-        </w:rPr>
-        <w:t xml:space="preserve"> and changing its attributes to match that </w:t>
-      </w:r>
-      <w:proofErr w:type="spellStart"/>
-      <w:r>
-        <w:rPr>
-          <w:lang w:val="en-US"/>
-        </w:rPr>
-        <w:t>ModelSnapshot</w:t>
-      </w:r>
-      <w:proofErr w:type="spellEnd"/>
-      <w:r>
-        <w:rPr>
-          <w:lang w:val="en-US"/>
-        </w:rPr>
-        <w:t xml:space="preserve">. This will effectively restore the last state of </w:t>
-      </w:r>
-      <w:proofErr w:type="spellStart"/>
-      <w:r>
-        <w:rPr>
-          <w:lang w:val="en-US"/>
-        </w:rPr>
-        <w:t>BoggleModel</w:t>
-      </w:r>
-      <w:proofErr w:type="spellEnd"/>
-      <w:r>
-        <w:rPr>
-          <w:lang w:val="en-US"/>
-        </w:rPr>
-        <w:t xml:space="preserve">. </w:t>
+      <w:r>
+        <w:rPr>
+          <w:lang w:val="en-US"/>
+        </w:rPr>
+        <w:t xml:space="preserve">ModelSnapshot off of ModelHistory and changing its attributes to match that ModelSnapshot. This will effectively restore the last state of BoggleModel. </w:t>
       </w:r>
       <w:r>
         <w:rPr>
@@ -3544,22 +3033,18 @@
     <w:p>
       <w:pPr>
         <w:rPr>
-          <w:lang w:val="en-US"/>
-        </w:rPr>
-      </w:pPr>
-      <w:r>
-        <w:rPr>
           <w:b/>
           <w:bCs/>
           <w:lang w:val="en-US"/>
         </w:rPr>
-        <w:t xml:space="preserve">Implementation Details: </w:t>
-      </w:r>
-      <w:r>
-        <w:rPr>
-          <w:lang w:val="en-US"/>
-        </w:rPr>
-        <w:t>The UML diagram outlines four main components:</w:t>
+      </w:pPr>
+      <w:r>
+        <w:rPr>
+          <w:b/>
+          <w:bCs/>
+          <w:lang w:val="en-US"/>
+        </w:rPr>
+        <w:t>Implementation Details: The UML diagram outlines two main components:</w:t>
       </w:r>
     </w:p>
     <w:p>
@@ -3567,7 +3052,7 @@
         <w:pStyle w:val="ListParagraph"/>
         <w:numPr>
           <w:ilvl w:val="0"/>
-          <w:numId w:val="2"/>
+          <w:numId w:val="4"/>
         </w:numPr>
         <w:rPr>
           <w:lang w:val="en-US"/>
@@ -3577,7 +3062,7 @@
         <w:rPr>
           <w:lang w:val="en-US"/>
         </w:rPr>
-        <w:t>The Display class, which is the GUI which the user interacts with.</w:t>
+        <w:t>The PlayView class, which represents the GUI the user interacts with.</w:t>
       </w:r>
     </w:p>
     <w:p>
@@ -3585,7 +3070,7 @@
         <w:pStyle w:val="ListParagraph"/>
         <w:numPr>
           <w:ilvl w:val="0"/>
-          <w:numId w:val="2"/>
+          <w:numId w:val="4"/>
         </w:numPr>
         <w:rPr>
           <w:lang w:val="en-US"/>
@@ -3595,184 +3080,28 @@
         <w:rPr>
           <w:lang w:val="en-US"/>
         </w:rPr>
-        <w:t xml:space="preserve">The </w:t>
-      </w:r>
-      <w:proofErr w:type="spellStart"/>
-      <w:r>
-        <w:rPr>
-          <w:lang w:val="en-US"/>
-        </w:rPr>
-        <w:t>EventHandler</w:t>
-      </w:r>
-      <w:proofErr w:type="spellEnd"/>
-      <w:r>
-        <w:rPr>
-          <w:lang w:val="en-US"/>
-        </w:rPr>
-        <w:t>&lt;</w:t>
-      </w:r>
-      <w:proofErr w:type="spellStart"/>
-      <w:r>
-        <w:rPr>
-          <w:lang w:val="en-US"/>
-        </w:rPr>
-        <w:t>KeyEvent</w:t>
-      </w:r>
-      <w:proofErr w:type="spellEnd"/>
-      <w:r>
-        <w:rPr>
-          <w:lang w:val="en-US"/>
-        </w:rPr>
-        <w:t>&gt; interface, which includes the handle method.</w:t>
-      </w:r>
-    </w:p>
-    <w:p>
-      <w:pPr>
-        <w:pStyle w:val="ListParagraph"/>
-        <w:numPr>
-          <w:ilvl w:val="0"/>
-          <w:numId w:val="2"/>
-        </w:numPr>
-        <w:rPr>
-          <w:lang w:val="en-US"/>
-        </w:rPr>
-      </w:pPr>
-      <w:r>
-        <w:rPr>
-          <w:lang w:val="en-US"/>
-        </w:rPr>
-        <w:t xml:space="preserve">The </w:t>
-      </w:r>
-      <w:proofErr w:type="spellStart"/>
-      <w:r>
-        <w:rPr>
-          <w:lang w:val="en-US"/>
-        </w:rPr>
-        <w:t>KeyEventHandler</w:t>
-      </w:r>
-      <w:proofErr w:type="spellEnd"/>
-      <w:r>
-        <w:rPr>
-          <w:i/>
-          <w:iCs/>
+        <w:t>The Button class, which handles ActionEvents events from PlayVIew by updating the class attributesaccordingly through the setOnAction method</w:t>
+      </w:r>
+    </w:p>
+    <w:p>
+      <w:pPr>
+        <w:rPr>
+          <w:lang w:val="en-US"/>
+        </w:rPr>
+      </w:pPr>
+    </w:p>
+    <w:p>
+      <w:pPr>
+        <w:rPr>
+          <w:lang w:val="en-US"/>
+        </w:rPr>
+      </w:pPr>
+      <w:r>
+        <w:rPr>
           <w:lang w:val="en-US"/>
         </w:rPr>
         <w:t xml:space="preserve"> </w:t>
       </w:r>
-      <w:r>
-        <w:rPr>
-          <w:lang w:val="en-US"/>
-        </w:rPr>
-        <w:t>class</w:t>
-      </w:r>
-      <w:r>
-        <w:rPr>
-          <w:i/>
-          <w:iCs/>
-          <w:lang w:val="en-US"/>
-        </w:rPr>
-        <w:t xml:space="preserve">, </w:t>
-      </w:r>
-      <w:r>
-        <w:rPr>
-          <w:lang w:val="en-US"/>
-        </w:rPr>
-        <w:t xml:space="preserve">which implements the </w:t>
-      </w:r>
-      <w:proofErr w:type="spellStart"/>
-      <w:r>
-        <w:rPr>
-          <w:lang w:val="en-US"/>
-        </w:rPr>
-        <w:t>EventHandler</w:t>
-      </w:r>
-      <w:proofErr w:type="spellEnd"/>
-      <w:r>
-        <w:rPr>
-          <w:lang w:val="en-US"/>
-        </w:rPr>
-        <w:t>&lt;</w:t>
-      </w:r>
-      <w:proofErr w:type="spellStart"/>
-      <w:r>
-        <w:rPr>
-          <w:lang w:val="en-US"/>
-        </w:rPr>
-        <w:t>KeyEvent</w:t>
-      </w:r>
-      <w:proofErr w:type="spellEnd"/>
-      <w:r>
-        <w:rPr>
-          <w:lang w:val="en-US"/>
-        </w:rPr>
-        <w:t xml:space="preserve">&gt; interface and handles key events from </w:t>
-      </w:r>
-      <w:r>
-        <w:rPr>
-          <w:lang w:val="en-US"/>
-        </w:rPr>
-        <w:t>D</w:t>
-      </w:r>
-      <w:r>
-        <w:rPr>
-          <w:lang w:val="en-US"/>
-        </w:rPr>
-        <w:t>isplay by updating Display class attributes accordingly</w:t>
-      </w:r>
-    </w:p>
-    <w:p>
-      <w:pPr>
-        <w:pStyle w:val="ListParagraph"/>
-        <w:numPr>
-          <w:ilvl w:val="0"/>
-          <w:numId w:val="2"/>
-        </w:numPr>
-        <w:rPr>
-          <w:lang w:val="en-US"/>
-        </w:rPr>
-      </w:pPr>
-      <w:r>
-        <w:rPr>
-          <w:lang w:val="en-US"/>
-        </w:rPr>
-        <w:t>A modified stack (History). This holds Memento (</w:t>
-      </w:r>
-      <w:proofErr w:type="spellStart"/>
-      <w:r>
-        <w:rPr>
-          <w:lang w:val="en-US"/>
-        </w:rPr>
-        <w:t>BoardState</w:t>
-      </w:r>
-      <w:proofErr w:type="spellEnd"/>
-      <w:r>
-        <w:rPr>
-          <w:lang w:val="en-US"/>
-        </w:rPr>
-        <w:t xml:space="preserve">) objects in case the user needs to undo one of their actions, in which case the latest </w:t>
-      </w:r>
-      <w:proofErr w:type="spellStart"/>
-      <w:r>
-        <w:rPr>
-          <w:lang w:val="en-US"/>
-        </w:rPr>
-        <w:t>BoardState</w:t>
-      </w:r>
-      <w:proofErr w:type="spellEnd"/>
-      <w:r>
-        <w:rPr>
-          <w:lang w:val="en-US"/>
-        </w:rPr>
-        <w:t xml:space="preserve"> is popped off the stack and restored on the Display.</w:t>
-      </w:r>
-    </w:p>
-    <w:p>
-      <w:pPr>
-        <w:pStyle w:val="ListParagraph"/>
-        <w:rPr>
-          <w:lang w:val="en-US"/>
-        </w:rPr>
-      </w:pPr>
     </w:p>
     <w:p>
       <w:pPr>
@@ -3785,255 +3114,7 @@
           <w:lang w:val="en-US"/>
         </w:rPr>
         <w:lastRenderedPageBreak/>
-        <w:t xml:space="preserve">The </w:t>
-      </w:r>
-      <w:proofErr w:type="spellStart"/>
-      <w:r>
-        <w:rPr>
-          <w:lang w:val="en-US"/>
-        </w:rPr>
-        <w:t>KeyEventHandler</w:t>
-      </w:r>
-      <w:proofErr w:type="spellEnd"/>
-      <w:r>
-        <w:rPr>
-          <w:i/>
-          <w:iCs/>
-          <w:lang w:val="en-US"/>
-        </w:rPr>
-        <w:t xml:space="preserve"> </w:t>
-      </w:r>
-      <w:r>
-        <w:rPr>
-          <w:lang w:val="en-US"/>
-        </w:rPr>
-        <w:t>class</w:t>
-      </w:r>
-      <w:r>
-        <w:rPr>
-          <w:lang w:val="en-US"/>
-        </w:rPr>
-        <w:t xml:space="preserve"> is set as an observer for any </w:t>
-      </w:r>
-      <w:proofErr w:type="spellStart"/>
-      <w:r>
-        <w:rPr>
-          <w:lang w:val="en-US"/>
-        </w:rPr>
-        <w:t>KeyEvent</w:t>
-      </w:r>
-      <w:proofErr w:type="spellEnd"/>
-      <w:r>
-        <w:rPr>
-          <w:lang w:val="en-US"/>
-        </w:rPr>
-        <w:t xml:space="preserve"> changes in the GUI scene</w:t>
-      </w:r>
-      <w:r>
-        <w:rPr>
-          <w:lang w:val="en-US"/>
-        </w:rPr>
-        <w:t xml:space="preserve"> in the Display class</w:t>
-      </w:r>
-      <w:r>
-        <w:rPr>
-          <w:lang w:val="en-US"/>
-        </w:rPr>
-        <w:t>. When users playing boggle interact</w:t>
-      </w:r>
-      <w:r>
-        <w:rPr>
-          <w:lang w:val="en-US"/>
-        </w:rPr>
-        <w:t xml:space="preserve"> with</w:t>
-      </w:r>
-      <w:r>
-        <w:rPr>
-          <w:lang w:val="en-US"/>
-        </w:rPr>
-        <w:t xml:space="preserve"> the keyboard to input selected </w:t>
-      </w:r>
-      <w:r>
-        <w:rPr>
-          <w:lang w:val="en-US"/>
-        </w:rPr>
-        <w:t>letters</w:t>
-      </w:r>
-      <w:r>
-        <w:rPr>
-          <w:lang w:val="en-US"/>
-        </w:rPr>
-        <w:t xml:space="preserve">, a </w:t>
-      </w:r>
-      <w:proofErr w:type="spellStart"/>
-      <w:r>
-        <w:rPr>
-          <w:lang w:val="en-US"/>
-        </w:rPr>
-        <w:t>KeyEvent</w:t>
-      </w:r>
-      <w:proofErr w:type="spellEnd"/>
-      <w:r>
-        <w:rPr>
-          <w:lang w:val="en-US"/>
-        </w:rPr>
-        <w:t xml:space="preserve"> is sent to </w:t>
-      </w:r>
-      <w:proofErr w:type="spellStart"/>
-      <w:r>
-        <w:rPr>
-          <w:lang w:val="en-US"/>
-        </w:rPr>
-        <w:t>KeyEventHandler</w:t>
-      </w:r>
-      <w:proofErr w:type="spellEnd"/>
-      <w:r>
-        <w:rPr>
-          <w:lang w:val="en-US"/>
-        </w:rPr>
-        <w:t xml:space="preserve">. </w:t>
-      </w:r>
-      <w:proofErr w:type="spellStart"/>
-      <w:r>
-        <w:rPr>
-          <w:lang w:val="en-US"/>
-        </w:rPr>
-        <w:t>KeyEventHandler</w:t>
-      </w:r>
-      <w:proofErr w:type="spellEnd"/>
-      <w:r>
-        <w:rPr>
-          <w:lang w:val="en-US"/>
-        </w:rPr>
-        <w:t xml:space="preserve"> uses the handle method to appropriately update the letters given by the player into its different attributes (letters, </w:t>
-      </w:r>
-      <w:proofErr w:type="spellStart"/>
-      <w:r>
-        <w:rPr>
-          <w:lang w:val="en-US"/>
-        </w:rPr>
-        <w:t>currentWord</w:t>
-      </w:r>
-      <w:proofErr w:type="spellEnd"/>
-      <w:r>
-        <w:rPr>
-          <w:lang w:val="en-US"/>
-        </w:rPr>
-        <w:t xml:space="preserve">, </w:t>
-      </w:r>
-      <w:proofErr w:type="spellStart"/>
-      <w:r>
-        <w:rPr>
-          <w:lang w:val="en-US"/>
-        </w:rPr>
-        <w:t>currentWordVisual</w:t>
-      </w:r>
-      <w:proofErr w:type="spellEnd"/>
-      <w:r>
-        <w:rPr>
-          <w:lang w:val="en-US"/>
-        </w:rPr>
-        <w:t xml:space="preserve">, </w:t>
-      </w:r>
-      <w:proofErr w:type="spellStart"/>
-      <w:r>
-        <w:rPr>
-          <w:lang w:val="en-US"/>
-        </w:rPr>
-        <w:t>currentLetter</w:t>
-      </w:r>
-      <w:proofErr w:type="spellEnd"/>
-      <w:r>
-        <w:rPr>
-          <w:lang w:val="en-US"/>
-        </w:rPr>
-        <w:t xml:space="preserve">). If the player would like to undo (by pressing the backspace key), </w:t>
-      </w:r>
-      <w:proofErr w:type="spellStart"/>
-      <w:r>
-        <w:rPr>
-          <w:lang w:val="en-US"/>
-        </w:rPr>
-        <w:t>KeyEventHandler</w:t>
-      </w:r>
-      <w:proofErr w:type="spellEnd"/>
-      <w:r>
-        <w:rPr>
-          <w:lang w:val="en-US"/>
-        </w:rPr>
-        <w:t xml:space="preserve"> will pop the most recent </w:t>
-      </w:r>
-      <w:proofErr w:type="spellStart"/>
-      <w:r>
-        <w:rPr>
-          <w:lang w:val="en-US"/>
-        </w:rPr>
-        <w:t>BoardState</w:t>
-      </w:r>
-      <w:proofErr w:type="spellEnd"/>
-      <w:r>
-        <w:rPr>
-          <w:lang w:val="en-US"/>
-        </w:rPr>
-        <w:t xml:space="preserve"> object from the history stack in History </w:t>
-      </w:r>
-      <w:r>
-        <w:rPr>
-          <w:lang w:val="en-US"/>
-        </w:rPr>
-        <w:t xml:space="preserve">and call </w:t>
-      </w:r>
-      <w:r>
-        <w:rPr>
-          <w:lang w:val="en-US"/>
-        </w:rPr>
-        <w:t xml:space="preserve">the restore method of </w:t>
-      </w:r>
-      <w:proofErr w:type="spellStart"/>
-      <w:r>
-        <w:rPr>
-          <w:lang w:val="en-US"/>
-        </w:rPr>
-        <w:t>BoardState</w:t>
-      </w:r>
-      <w:proofErr w:type="spellEnd"/>
-      <w:r>
-        <w:rPr>
-          <w:lang w:val="en-US"/>
-        </w:rPr>
-        <w:t xml:space="preserve"> </w:t>
-      </w:r>
-      <w:r>
-        <w:rPr>
-          <w:lang w:val="en-US"/>
-        </w:rPr>
-        <w:t>to restore</w:t>
-      </w:r>
-      <w:r>
-        <w:rPr>
-          <w:lang w:val="en-US"/>
-        </w:rPr>
-        <w:t xml:space="preserve"> the last state of the board.</w:t>
-      </w:r>
-      <w:r>
-        <w:rPr>
-          <w:lang w:val="en-US"/>
-        </w:rPr>
-        <w:t xml:space="preserve"> Similarly, once the player has chosen their word from the board, they can press the enter key so that the </w:t>
-      </w:r>
-      <w:proofErr w:type="spellStart"/>
-      <w:r>
-        <w:rPr>
-          <w:lang w:val="en-US"/>
-        </w:rPr>
-        <w:t>KeyEventHandler</w:t>
-      </w:r>
-      <w:proofErr w:type="spellEnd"/>
-      <w:r>
-        <w:rPr>
-          <w:lang w:val="en-US"/>
-        </w:rPr>
-        <w:t xml:space="preserve"> can check if the selected word is valid and clear the history stack.</w:t>
+        <w:t>The Button class is set as an observer for any ActionEvent changes in the PlayView GUI scene whenever that button is clicked. When users playing boggle interact with the GUI’s button component to submit Player objects, an ActionEvent is sent to the Button object’s setOnAction method. setOnAction uses the submitPlayer method in PlayView to appropriately update the list of Players that will be playing Boggle. The submitPlayer method, when called by the Button, checks if any name is provided in the textField and appropriately creates a Player object with that name and adds it to the list of Players in the Boggle game. If no name is provided and the Button is clicked, then the user is given an error message indicating to enter their name in the textField in order to be added to the list of Players for the game.</w:t>
       </w:r>
     </w:p>
     <w:p>
@@ -4044,22 +3125,21 @@
           <w:lang w:val="en-US"/>
         </w:rPr>
       </w:pPr>
-    </w:p>
-    <w:p>
-      <w:pPr>
+      <w:r>
         <w:rPr>
           <w:b/>
           <w:bCs/>
           <w:lang w:val="en-US"/>
         </w:rPr>
-      </w:pPr>
+        <w:t>Design Patter</w:t>
+      </w:r>
       <w:r>
         <w:rPr>
           <w:b/>
           <w:bCs/>
           <w:lang w:val="en-US"/>
         </w:rPr>
-        <w:t>Design Patter</w:t>
+        <w:t>n</w:t>
       </w:r>
       <w:r>
         <w:rPr>
@@ -4067,88 +3147,89 @@
           <w:bCs/>
           <w:lang w:val="en-US"/>
         </w:rPr>
-        <w:t>n</w:t>
-      </w:r>
-      <w:r>
+        <w:t xml:space="preserve"> #3: Singleton</w:t>
+      </w:r>
+    </w:p>
+    <w:p>
+      <w:pPr>
         <w:rPr>
           <w:b/>
           <w:bCs/>
           <w:lang w:val="en-US"/>
         </w:rPr>
-        <w:t xml:space="preserve"> #3: Singleton</w:t>
-      </w:r>
-    </w:p>
-    <w:p>
-      <w:pPr>
+      </w:pPr>
+      <w:r>
         <w:rPr>
           <w:b/>
           <w:bCs/>
           <w:lang w:val="en-US"/>
         </w:rPr>
-      </w:pPr>
+        <w:t xml:space="preserve">Overview: </w:t>
+      </w:r>
+      <w:r>
+        <w:rPr>
+          <w:lang w:val="en-US"/>
+        </w:rPr>
+        <w:t>This pattern will be used to implement user story 1.</w:t>
+      </w:r>
+      <w:r>
+        <w:rPr>
+          <w:lang w:val="en-US"/>
+        </w:rPr>
+        <w:t>3</w:t>
+      </w:r>
+      <w:r>
+        <w:rPr>
+          <w:lang w:val="en-US"/>
+        </w:rPr>
+        <w:t xml:space="preserve"> (</w:t>
+      </w:r>
+      <w:r>
+        <w:rPr>
+          <w:lang w:val="en-US"/>
+        </w:rPr>
+        <w:t>GUI</w:t>
+      </w:r>
+      <w:r>
+        <w:rPr>
+          <w:lang w:val="en-US"/>
+        </w:rPr>
+        <w:t>).</w:t>
+      </w:r>
       <w:r>
         <w:rPr>
           <w:b/>
           <w:bCs/>
           <w:lang w:val="en-US"/>
         </w:rPr>
-        <w:t xml:space="preserve">Overview: </w:t>
-      </w:r>
-      <w:r>
-        <w:rPr>
-          <w:lang w:val="en-US"/>
-        </w:rPr>
-        <w:t>This pattern will be used to implement user story 1.</w:t>
-      </w:r>
-      <w:r>
-        <w:rPr>
-          <w:lang w:val="en-US"/>
-        </w:rPr>
-        <w:t>3</w:t>
-      </w:r>
-      <w:r>
-        <w:rPr>
-          <w:lang w:val="en-US"/>
-        </w:rPr>
-        <w:t xml:space="preserve"> (</w:t>
-      </w:r>
-      <w:r>
-        <w:rPr>
-          <w:lang w:val="en-US"/>
-        </w:rPr>
-        <w:t>GUI</w:t>
-      </w:r>
-      <w:r>
-        <w:rPr>
-          <w:lang w:val="en-US"/>
-        </w:rPr>
-        <w:t>).</w:t>
-      </w:r>
-      <w:r>
+        <w:t xml:space="preserve"> </w:t>
+      </w:r>
+    </w:p>
+    <w:p>
+      <w:pPr>
         <w:rPr>
           <w:b/>
           <w:bCs/>
           <w:lang w:val="en-US"/>
         </w:rPr>
-        <w:t xml:space="preserve"> </w:t>
-      </w:r>
-    </w:p>
-    <w:p>
-      <w:pPr>
+      </w:pPr>
+      <w:r>
         <w:rPr>
           <w:b/>
           <w:bCs/>
           <w:lang w:val="en-US"/>
         </w:rPr>
-      </w:pPr>
-      <w:r>
+        <w:t>UML Diagram:</w:t>
+      </w:r>
+    </w:p>
+    <w:p>
+      <w:pPr>
         <w:rPr>
           <w:b/>
           <w:bCs/>
           <w:lang w:val="en-US"/>
         </w:rPr>
-        <w:t>UML Diagram:</w:t>
-      </w:r>
+      </w:pPr>
     </w:p>
     <w:p>
       <w:pPr>
@@ -4158,19 +3239,11 @@
           <w:lang w:val="en-US"/>
         </w:rPr>
       </w:pPr>
-    </w:p>
-    <w:p>
-      <w:pPr>
+      <w:r>
         <w:rPr>
           <w:b/>
           <w:bCs/>
-          <w:lang w:val="en-US"/>
-        </w:rPr>
-      </w:pPr>
-      <w:r>
-        <w:rPr>
-          <w:b/>
-          <w:bCs/>
+          <w:noProof/>
           <w:lang w:val="en-US"/>
         </w:rPr>
         <w:drawing>
@@ -4236,71 +3309,7 @@
         <w:rPr>
           <w:lang w:val="en-US"/>
         </w:rPr>
-        <w:t xml:space="preserve">Each view needs </w:t>
-      </w:r>
-      <w:proofErr w:type="gramStart"/>
-      <w:r>
-        <w:rPr>
-          <w:lang w:val="en-US"/>
-        </w:rPr>
-        <w:t>access</w:t>
-      </w:r>
-      <w:proofErr w:type="gramEnd"/>
-      <w:r>
-        <w:rPr>
-          <w:lang w:val="en-US"/>
-        </w:rPr>
-        <w:t xml:space="preserve"> a </w:t>
-      </w:r>
-      <w:proofErr w:type="spellStart"/>
-      <w:r>
-        <w:rPr>
-          <w:lang w:val="en-US"/>
-        </w:rPr>
-        <w:t>BoggleModel</w:t>
-      </w:r>
-      <w:proofErr w:type="spellEnd"/>
-      <w:r>
-        <w:rPr>
-          <w:lang w:val="en-US"/>
-        </w:rPr>
-        <w:t xml:space="preserve">. Instead of passing the model through each path (which won’t even work due to a JavaFX limitation), the solution is to get it through the </w:t>
-      </w:r>
-      <w:proofErr w:type="spellStart"/>
-      <w:r>
-        <w:rPr>
-          <w:lang w:val="en-US"/>
-        </w:rPr>
-        <w:t>BoggleModel’s</w:t>
-      </w:r>
-      <w:proofErr w:type="spellEnd"/>
-      <w:r>
-        <w:rPr>
-          <w:lang w:val="en-US"/>
-        </w:rPr>
-        <w:t xml:space="preserve"> static </w:t>
-      </w:r>
-      <w:proofErr w:type="spellStart"/>
-      <w:proofErr w:type="gramStart"/>
-      <w:r>
-        <w:rPr>
-          <w:lang w:val="en-US"/>
-        </w:rPr>
-        <w:t>getInstance</w:t>
-      </w:r>
-      <w:proofErr w:type="spellEnd"/>
-      <w:r>
-        <w:rPr>
-          <w:lang w:val="en-US"/>
-        </w:rPr>
-        <w:t>(</w:t>
-      </w:r>
-      <w:proofErr w:type="gramEnd"/>
-      <w:r>
-        <w:rPr>
-          <w:lang w:val="en-US"/>
-        </w:rPr>
-        <w:t>) method instead.</w:t>
+        <w:t>Each view needs access a BoggleModel. Instead of passing the model through each path (which won’t even work due to a JavaFX limitation), the solution is to get it through the BoggleModel’s static getInstance() method instead.</w:t>
       </w:r>
     </w:p>
     <w:p>
@@ -4615,11 +3624,10 @@
     </w:lvl>
   </w:abstractNum>
   <w:abstractNum w:abstractNumId="1" w15:restartNumberingAfterBreak="0">
-    <w:nsid w:val="5D3A4996"/>
+    <w:nsid w:val="203E20A3"/>
     <w:multiLevelType w:val="hybridMultilevel"/>
-    <w:tmpl w:val="8758B5FE"/>
-    <w:lvl w:ilvl="0" w:tplc="AB3A48E2">
-      <w:start w:val="1"/>
+    <w:tmpl w:val="9634EC1E"/>
+    <w:lvl w:ilvl="0" w:tplc="5094B5B6">
       <w:numFmt w:val="bullet"/>
       <w:lvlText w:val="-"/>
       <w:lvlJc w:val="left"/>
@@ -4728,6 +3736,119 @@
     </w:lvl>
   </w:abstractNum>
   <w:abstractNum w:abstractNumId="2" w15:restartNumberingAfterBreak="0">
+    <w:nsid w:val="5D3A4996"/>
+    <w:multiLevelType w:val="hybridMultilevel"/>
+    <w:tmpl w:val="8758B5FE"/>
+    <w:lvl w:ilvl="0" w:tplc="AB3A48E2">
+      <w:start w:val="1"/>
+      <w:numFmt w:val="bullet"/>
+      <w:lvlText w:val="-"/>
+      <w:lvlJc w:val="left"/>
+      <w:pPr>
+        <w:ind w:left="720" w:hanging="360"/>
+      </w:pPr>
+      <w:rPr>
+        <w:rFonts w:ascii="Calibri" w:eastAsiaTheme="minorEastAsia" w:hAnsi="Calibri" w:cs="Calibri" w:hint="default"/>
+      </w:rPr>
+    </w:lvl>
+    <w:lvl w:ilvl="1" w:tplc="10090003" w:tentative="1">
+      <w:start w:val="1"/>
+      <w:numFmt w:val="bullet"/>
+      <w:lvlText w:val="o"/>
+      <w:lvlJc w:val="left"/>
+      <w:pPr>
+        <w:ind w:left="1440" w:hanging="360"/>
+      </w:pPr>
+      <w:rPr>
+        <w:rFonts w:ascii="Courier New" w:hAnsi="Courier New" w:cs="Courier New" w:hint="default"/>
+      </w:rPr>
+    </w:lvl>
+    <w:lvl w:ilvl="2" w:tplc="10090005" w:tentative="1">
+      <w:start w:val="1"/>
+      <w:numFmt w:val="bullet"/>
+      <w:lvlText w:val=""/>
+      <w:lvlJc w:val="left"/>
+      <w:pPr>
+        <w:ind w:left="2160" w:hanging="360"/>
+      </w:pPr>
+      <w:rPr>
+        <w:rFonts w:ascii="Wingdings" w:hAnsi="Wingdings" w:hint="default"/>
+      </w:rPr>
+    </w:lvl>
+    <w:lvl w:ilvl="3" w:tplc="10090001" w:tentative="1">
+      <w:start w:val="1"/>
+      <w:numFmt w:val="bullet"/>
+      <w:lvlText w:val=""/>
+      <w:lvlJc w:val="left"/>
+      <w:pPr>
+        <w:ind w:left="2880" w:hanging="360"/>
+      </w:pPr>
+      <w:rPr>
+        <w:rFonts w:ascii="Symbol" w:hAnsi="Symbol" w:hint="default"/>
+      </w:rPr>
+    </w:lvl>
+    <w:lvl w:ilvl="4" w:tplc="10090003" w:tentative="1">
+      <w:start w:val="1"/>
+      <w:numFmt w:val="bullet"/>
+      <w:lvlText w:val="o"/>
+      <w:lvlJc w:val="left"/>
+      <w:pPr>
+        <w:ind w:left="3600" w:hanging="360"/>
+      </w:pPr>
+      <w:rPr>
+        <w:rFonts w:ascii="Courier New" w:hAnsi="Courier New" w:cs="Courier New" w:hint="default"/>
+      </w:rPr>
+    </w:lvl>
+    <w:lvl w:ilvl="5" w:tplc="10090005" w:tentative="1">
+      <w:start w:val="1"/>
+      <w:numFmt w:val="bullet"/>
+      <w:lvlText w:val=""/>
+      <w:lvlJc w:val="left"/>
+      <w:pPr>
+        <w:ind w:left="4320" w:hanging="360"/>
+      </w:pPr>
+      <w:rPr>
+        <w:rFonts w:ascii="Wingdings" w:hAnsi="Wingdings" w:hint="default"/>
+      </w:rPr>
+    </w:lvl>
+    <w:lvl w:ilvl="6" w:tplc="10090001" w:tentative="1">
+      <w:start w:val="1"/>
+      <w:numFmt w:val="bullet"/>
+      <w:lvlText w:val=""/>
+      <w:lvlJc w:val="left"/>
+      <w:pPr>
+        <w:ind w:left="5040" w:hanging="360"/>
+      </w:pPr>
+      <w:rPr>
+        <w:rFonts w:ascii="Symbol" w:hAnsi="Symbol" w:hint="default"/>
+      </w:rPr>
+    </w:lvl>
+    <w:lvl w:ilvl="7" w:tplc="10090003" w:tentative="1">
+      <w:start w:val="1"/>
+      <w:numFmt w:val="bullet"/>
+      <w:lvlText w:val="o"/>
+      <w:lvlJc w:val="left"/>
+      <w:pPr>
+        <w:ind w:left="5760" w:hanging="360"/>
+      </w:pPr>
+      <w:rPr>
+        <w:rFonts w:ascii="Courier New" w:hAnsi="Courier New" w:cs="Courier New" w:hint="default"/>
+      </w:rPr>
+    </w:lvl>
+    <w:lvl w:ilvl="8" w:tplc="10090005" w:tentative="1">
+      <w:start w:val="1"/>
+      <w:numFmt w:val="bullet"/>
+      <w:lvlText w:val=""/>
+      <w:lvlJc w:val="left"/>
+      <w:pPr>
+        <w:ind w:left="6480" w:hanging="360"/>
+      </w:pPr>
+      <w:rPr>
+        <w:rFonts w:ascii="Wingdings" w:hAnsi="Wingdings" w:hint="default"/>
+      </w:rPr>
+    </w:lvl>
+  </w:abstractNum>
+  <w:abstractNum w:abstractNumId="3" w15:restartNumberingAfterBreak="0">
     <w:nsid w:val="72CD6A0B"/>
     <w:multiLevelType w:val="hybridMultilevel"/>
     <w:tmpl w:val="09D69E8E"/>
@@ -4841,12 +3962,15 @@
     </w:lvl>
   </w:abstractNum>
   <w:num w:numId="1" w16cid:durableId="182935831">
-    <w:abstractNumId w:val="2"/>
+    <w:abstractNumId w:val="3"/>
   </w:num>
   <w:num w:numId="2" w16cid:durableId="646518468">
     <w:abstractNumId w:val="0"/>
   </w:num>
   <w:num w:numId="3" w16cid:durableId="184179262">
+    <w:abstractNumId w:val="2"/>
+  </w:num>
+  <w:num w:numId="4" w16cid:durableId="317421363">
     <w:abstractNumId w:val="1"/>
   </w:num>
 </w:numbering>

</xml_diff>